<commit_message>
move background and nav to own component
</commit_message>
<xml_diff>
--- a/documentation/5MinuteRoutine_react.docx
+++ b/documentation/5MinuteRoutine_react.docx
@@ -737,7 +737,7 @@
           <v:rect id="rectole0000000002" o:spid="_x0000_i1027" alt="" style="width:114.85pt;height:291.85pt;mso-width-percent:0;mso-height-percent:0;mso-width-percent:0;mso-height-percent:0" o:ole="" o:preferrelative="t" stroked="f">
             <v:imagedata r:id="rId6" o:title=""/>
           </v:rect>
-          <o:OLEObject Type="Embed" ProgID="StaticMetafile" ShapeID="rectole0000000002" DrawAspect="Content" ObjectID="_1698158075" r:id="rId7"/>
+          <o:OLEObject Type="Embed" ProgID="StaticMetafile" ShapeID="rectole0000000002" DrawAspect="Content" ObjectID="_1698232426" r:id="rId7"/>
         </w:object>
       </w:r>
       <w:r>
@@ -751,10 +751,10 @@
           <w:noProof/>
         </w:rPr>
         <w:object w:dxaOrig="1776" w:dyaOrig="2061" w14:anchorId="1EDB5669">
-          <v:rect id="rectole0000000004" o:spid="_x0000_i1026" alt="Graphical user interface, application, Teams&#10;&#10;Description automatically generated" style="width:89.05pt;height:102.8pt;mso-width-percent:0;mso-height-percent:0;mso-width-percent:0;mso-height-percent:0" o:ole="" o:preferrelative="t" stroked="f">
+          <v:rect id="rectole0000000004" o:spid="_x0000_i1026" alt="Graphical user interface, application, Teams&#13;&#10;&#13;&#10;Description automatically generated" style="width:89.05pt;height:102.8pt;mso-width-percent:0;mso-height-percent:0;mso-width-percent:0;mso-height-percent:0" o:ole="" o:preferrelative="t" stroked="f">
             <v:imagedata r:id="rId8" o:title=""/>
           </v:rect>
-          <o:OLEObject Type="Embed" ProgID="StaticMetafile" ShapeID="rectole0000000004" DrawAspect="Content" ObjectID="_1698158076" r:id="rId9"/>
+          <o:OLEObject Type="Embed" ProgID="StaticMetafile" ShapeID="rectole0000000004" DrawAspect="Content" ObjectID="_1698232427" r:id="rId9"/>
         </w:object>
       </w:r>
       <w:r>
@@ -768,14 +768,14 @@
           <w:noProof/>
         </w:rPr>
         <w:object w:dxaOrig="2852" w:dyaOrig="4529" w14:anchorId="1DDA763C">
-          <v:rect id="rectole0000000006" o:spid="_x0000_i1025" alt="Graphical user interface, text, application&#10;&#10;Description automatically generated" style="width:142.9pt;height:225.9pt;mso-width-percent:0;mso-height-percent:0;mso-width-percent:0;mso-height-percent:0" o:ole="" o:preferrelative="t" o:bordertopcolor="this" o:borderleftcolor="this" o:borderbottomcolor="this" o:borderrightcolor="this" stroked="f">
+          <v:rect id="rectole0000000006" o:spid="_x0000_i1025" alt="Graphical user interface, text, application&#13;&#10;&#13;&#10;Description automatically generated" style="width:142.9pt;height:225.9pt;mso-width-percent:0;mso-height-percent:0;mso-width-percent:0;mso-height-percent:0" o:ole="" o:preferrelative="t" o:bordertopcolor="this" o:borderleftcolor="this" o:borderbottomcolor="this" o:borderrightcolor="this" stroked="f">
             <v:imagedata r:id="rId10" o:title=""/>
             <w10:bordertop type="single" width="2"/>
             <w10:borderleft type="single" width="2"/>
             <w10:borderbottom type="single" width="2"/>
             <w10:borderright type="single" width="2"/>
           </v:rect>
-          <o:OLEObject Type="Embed" ProgID="StaticMetafile" ShapeID="rectole0000000006" DrawAspect="Content" ObjectID="_1698158077" r:id="rId11"/>
+          <o:OLEObject Type="Embed" ProgID="StaticMetafile" ShapeID="rectole0000000006" DrawAspect="Content" ObjectID="_1698232428" r:id="rId11"/>
         </w:object>
       </w:r>
     </w:p>
@@ -1693,15 +1693,7 @@
           <w:color w:val="333333"/>
           <w:shd w:val="clear" w:color="auto" w:fill="FFFFFF"/>
         </w:rPr>
-        <w:t xml:space="preserve">Selection of </w:t>
-      </w:r>
-      <w:r>
-        <w:rPr>
-          <w:rFonts w:ascii="Calibri" w:eastAsia="Calibri" w:hAnsi="Calibri" w:cs="Calibri"/>
-          <w:color w:val="333333"/>
-          <w:shd w:val="clear" w:color="auto" w:fill="FFFFFF"/>
-        </w:rPr>
-        <w:t>Inspirational quote of the day with picture</w:t>
+        <w:t>Selection of Inspirational quote of the day with picture</w:t>
       </w:r>
     </w:p>
     <w:p>
@@ -1724,15 +1716,7 @@
           <w:color w:val="333333"/>
           <w:shd w:val="clear" w:color="auto" w:fill="FFFFFF"/>
         </w:rPr>
-        <w:t xml:space="preserve">Select or input </w:t>
-      </w:r>
-      <w:r>
-        <w:rPr>
-          <w:rFonts w:ascii="Calibri" w:eastAsia="Calibri" w:hAnsi="Calibri" w:cs="Calibri"/>
-          <w:color w:val="333333"/>
-          <w:shd w:val="clear" w:color="auto" w:fill="FFFFFF"/>
-        </w:rPr>
-        <w:t>Mantra of the day to read aloud with picture</w:t>
+        <w:t>Select or input Mantra of the day to read aloud with picture</w:t>
       </w:r>
     </w:p>
     <w:p>
@@ -1755,15 +1739,7 @@
           <w:color w:val="333333"/>
           <w:shd w:val="clear" w:color="auto" w:fill="FFFFFF"/>
         </w:rPr>
-        <w:t xml:space="preserve">Input </w:t>
-      </w:r>
-      <w:r>
-        <w:rPr>
-          <w:rFonts w:ascii="Calibri" w:eastAsia="Calibri" w:hAnsi="Calibri" w:cs="Calibri"/>
-          <w:color w:val="333333"/>
-          <w:shd w:val="clear" w:color="auto" w:fill="FFFFFF"/>
-        </w:rPr>
-        <w:t xml:space="preserve">Goal of the day </w:t>
+        <w:t xml:space="preserve">Input Goal of the day </w:t>
       </w:r>
     </w:p>
     <w:p>
@@ -2060,17 +2036,21 @@
           <w:color w:val="333333"/>
           <w:shd w:val="clear" w:color="auto" w:fill="FFFFFF"/>
         </w:rPr>
-        <w:t>Goals list</w:t>
-      </w:r>
-    </w:p>
-    <w:p>
-      <w:pPr>
-        <w:numPr>
-          <w:ilvl w:val="0"/>
-          <w:numId w:val="7"/>
-        </w:numPr>
+        <w:t xml:space="preserve">Goals </w:t>
+      </w:r>
+      <w:r>
+        <w:rPr>
+          <w:rFonts w:ascii="Calibri" w:eastAsia="Calibri" w:hAnsi="Calibri" w:cs="Calibri"/>
+          <w:color w:val="333333"/>
+          <w:shd w:val="clear" w:color="auto" w:fill="FFFFFF"/>
+        </w:rPr>
+        <w:t>(with subcomponents)</w:t>
+      </w:r>
+    </w:p>
+    <w:p>
+      <w:pPr>
         <w:spacing w:before="100" w:after="100" w:line="360" w:lineRule="auto"/>
-        <w:ind w:left="775" w:hanging="360"/>
+        <w:ind w:left="775" w:firstLine="665"/>
         <w:rPr>
           <w:rFonts w:ascii="Calibri" w:eastAsia="Calibri" w:hAnsi="Calibri" w:cs="Calibri"/>
           <w:color w:val="37030F"/>
@@ -2090,15 +2070,11 @@
     </w:p>
     <w:p>
       <w:pPr>
-        <w:numPr>
-          <w:ilvl w:val="0"/>
-          <w:numId w:val="2"/>
-        </w:numPr>
         <w:tabs>
           <w:tab w:val="left" w:pos="1440"/>
         </w:tabs>
         <w:spacing w:before="100" w:after="100" w:line="360" w:lineRule="auto"/>
-        <w:ind w:left="1440" w:hanging="360"/>
+        <w:ind w:left="1440"/>
         <w:rPr>
           <w:rFonts w:ascii="Calibri" w:eastAsia="Calibri" w:hAnsi="Calibri" w:cs="Calibri"/>
           <w:color w:val="333333"/>
@@ -2119,7 +2095,79 @@
           <w:color w:val="333333"/>
           <w:shd w:val="clear" w:color="auto" w:fill="FFFFFF"/>
         </w:rPr>
-        <w:t xml:space="preserve"> goals sections of the accounts page, the user “Likes” a routine checklist that resets every day. The user manually checks off the routine completed each day, earning badges to display on the user profile. Each goal would have 1-3 routines to choose from and a max of 2 active goals will be an option at a time, so people don’t overwhelm themselves with too many at once. Once people set their goals, they can then set their own routine checklist to try and achieve those goals. If the routines are checked off every day for 30 days, the ability to achieve</w:t>
+        <w:t xml:space="preserve"> goals sections of the accounts page, the user “Likes” a routine checklist that resets every day. The user manually checks off the routine completed each day, earning badge</w:t>
+      </w:r>
+      <w:r>
+        <w:rPr>
+          <w:rFonts w:ascii="Calibri" w:eastAsia="Calibri" w:hAnsi="Calibri" w:cs="Calibri"/>
+          <w:color w:val="333333"/>
+          <w:shd w:val="clear" w:color="auto" w:fill="FFFFFF"/>
+        </w:rPr>
+        <w:t xml:space="preserve"> rewards along the way which</w:t>
+      </w:r>
+      <w:r>
+        <w:rPr>
+          <w:rFonts w:ascii="Calibri" w:eastAsia="Calibri" w:hAnsi="Calibri" w:cs="Calibri"/>
+          <w:color w:val="333333"/>
+          <w:shd w:val="clear" w:color="auto" w:fill="FFFFFF"/>
+        </w:rPr>
+        <w:t xml:space="preserve"> display on the user profile. Each goal would have 1-3 routines to choose from</w:t>
+      </w:r>
+      <w:r>
+        <w:rPr>
+          <w:rFonts w:ascii="Calibri" w:eastAsia="Calibri" w:hAnsi="Calibri" w:cs="Calibri"/>
+          <w:color w:val="333333"/>
+          <w:shd w:val="clear" w:color="auto" w:fill="FFFFFF"/>
+        </w:rPr>
+        <w:t>. A</w:t>
+      </w:r>
+      <w:r>
+        <w:rPr>
+          <w:rFonts w:ascii="Calibri" w:eastAsia="Calibri" w:hAnsi="Calibri" w:cs="Calibri"/>
+          <w:color w:val="333333"/>
+          <w:shd w:val="clear" w:color="auto" w:fill="FFFFFF"/>
+        </w:rPr>
+        <w:t xml:space="preserve"> max of 2 active goals will be an option at a time, so people don’t overwhelm themselves with too many at once. Once people set their goals, they can then set their own routine checklist to try and achieve those goals. If the routines are checked off every day for 30 days</w:t>
+      </w:r>
+      <w:r>
+        <w:rPr>
+          <w:rFonts w:ascii="Calibri" w:eastAsia="Calibri" w:hAnsi="Calibri" w:cs="Calibri"/>
+          <w:color w:val="333333"/>
+          <w:shd w:val="clear" w:color="auto" w:fill="FFFFFF"/>
+        </w:rPr>
+        <w:t xml:space="preserve"> (default), or by a selected date</w:t>
+      </w:r>
+      <w:r>
+        <w:rPr>
+          <w:rFonts w:ascii="Calibri" w:eastAsia="Calibri" w:hAnsi="Calibri" w:cs="Calibri"/>
+          <w:color w:val="333333"/>
+          <w:shd w:val="clear" w:color="auto" w:fill="FFFFFF"/>
+        </w:rPr>
+        <w:t>, the ability to achieve</w:t>
+      </w:r>
+      <w:r>
+        <w:rPr>
+          <w:rFonts w:ascii="Calibri" w:eastAsia="Calibri" w:hAnsi="Calibri" w:cs="Calibri"/>
+          <w:color w:val="333333"/>
+          <w:shd w:val="clear" w:color="auto" w:fill="FFFFFF"/>
+        </w:rPr>
+        <w:t xml:space="preserve"> </w:t>
+      </w:r>
+      <w:r>
+        <w:rPr>
+          <w:rFonts w:ascii="Calibri" w:eastAsia="Calibri" w:hAnsi="Calibri" w:cs="Calibri"/>
+          <w:color w:val="333333"/>
+          <w:shd w:val="clear" w:color="auto" w:fill="FFFFFF"/>
+        </w:rPr>
+        <w:t>y</w:t>
+      </w:r>
+      <w:r>
+        <w:rPr>
+          <w:rFonts w:ascii="Calibri" w:eastAsia="Calibri" w:hAnsi="Calibri" w:cs="Calibri"/>
+          <w:color w:val="333333"/>
+          <w:shd w:val="clear" w:color="auto" w:fill="FFFFFF"/>
+        </w:rPr>
+        <w:t xml:space="preserve">our goal will unlock the ability to set another goal. </w:t>
       </w:r>
     </w:p>
     <w:p>
@@ -2194,15 +2242,16 @@
           <w:color w:val="333333"/>
           <w:shd w:val="clear" w:color="auto" w:fill="FFFFFF"/>
         </w:rPr>
-        <w:t>Y</w:t>
-      </w:r>
-      <w:r>
-        <w:rPr>
-          <w:rFonts w:ascii="Calibri" w:eastAsia="Calibri" w:hAnsi="Calibri" w:cs="Calibri"/>
-          <w:color w:val="333333"/>
-          <w:shd w:val="clear" w:color="auto" w:fill="FFFFFF"/>
-        </w:rPr>
-        <w:t xml:space="preserve">our goal giving more badge rewards will unlock the ability to set another goal. </w:t>
+        <w:lastRenderedPageBreak/>
+        <w:t>Track number of days in a row the routine is performed with reward system for reaching # of days in a row. Reward may be in form of satisfying</w:t>
+      </w:r>
+      <w:r>
+        <w:rPr>
+          <w:rFonts w:ascii="Calibri" w:eastAsia="Calibri" w:hAnsi="Calibri" w:cs="Calibri"/>
+          <w:color w:val="333333"/>
+          <w:shd w:val="clear" w:color="auto" w:fill="FFFFFF"/>
+        </w:rPr>
+        <w:t xml:space="preserve"> visual effect with sound.</w:t>
       </w:r>
     </w:p>
     <w:p>
@@ -2228,41 +2277,6 @@
           <w:color w:val="333333"/>
           <w:shd w:val="clear" w:color="auto" w:fill="FFFFFF"/>
         </w:rPr>
-        <w:t>Track number of days in a row the routine is performed with reward system for reaching # of days in a row. Reward may be in form of satisfying</w:t>
-      </w:r>
-      <w:r>
-        <w:rPr>
-          <w:rFonts w:ascii="Calibri" w:eastAsia="Calibri" w:hAnsi="Calibri" w:cs="Calibri"/>
-          <w:color w:val="333333"/>
-          <w:shd w:val="clear" w:color="auto" w:fill="FFFFFF"/>
-        </w:rPr>
-        <w:t xml:space="preserve"> visual effect with sound.</w:t>
-      </w:r>
-    </w:p>
-    <w:p>
-      <w:pPr>
-        <w:numPr>
-          <w:ilvl w:val="0"/>
-          <w:numId w:val="5"/>
-        </w:numPr>
-        <w:tabs>
-          <w:tab w:val="left" w:pos="1440"/>
-        </w:tabs>
-        <w:spacing w:before="100" w:after="100" w:line="360" w:lineRule="auto"/>
-        <w:ind w:left="1440" w:hanging="360"/>
-        <w:rPr>
-          <w:rFonts w:ascii="Calibri" w:eastAsia="Calibri" w:hAnsi="Calibri" w:cs="Calibri"/>
-          <w:color w:val="333333"/>
-          <w:shd w:val="clear" w:color="auto" w:fill="FFFFFF"/>
-        </w:rPr>
-      </w:pPr>
-      <w:r>
-        <w:rPr>
-          <w:rFonts w:ascii="Calibri" w:eastAsia="Calibri" w:hAnsi="Calibri" w:cs="Calibri"/>
-          <w:color w:val="333333"/>
-          <w:shd w:val="clear" w:color="auto" w:fill="FFFFFF"/>
-        </w:rPr>
-        <w:lastRenderedPageBreak/>
         <w:t xml:space="preserve">Pull in inspirational quotes and mantras </w:t>
       </w:r>
       <w:r>
@@ -2704,7 +2718,7 @@
       <w:lvlText w:val=""/>
       <w:lvlJc w:val="left"/>
       <w:pPr>
-        <w:ind w:left="360" w:hanging="360"/>
+        <w:ind w:left="555" w:hanging="360"/>
       </w:pPr>
       <w:rPr>
         <w:rFonts w:ascii="Symbol" w:hAnsi="Symbol" w:hint="default"/>
@@ -3244,6 +3258,7 @@
     <w:lsdException w:name="HTML Sample" w:semiHidden="1" w:unhideWhenUsed="1"/>
     <w:lsdException w:name="HTML Typewriter" w:semiHidden="1" w:unhideWhenUsed="1"/>
     <w:lsdException w:name="HTML Variable" w:semiHidden="1" w:unhideWhenUsed="1"/>
+    <w:lsdException w:name="Normal Table" w:semiHidden="1" w:unhideWhenUsed="1"/>
     <w:lsdException w:name="annotation subject" w:semiHidden="1" w:unhideWhenUsed="1"/>
     <w:lsdException w:name="No List" w:semiHidden="1" w:unhideWhenUsed="1"/>
     <w:lsdException w:name="Outline List 1" w:semiHidden="1" w:unhideWhenUsed="1"/>
@@ -3286,8 +3301,11 @@
     <w:lsdException w:name="Table Contemporary" w:semiHidden="1" w:unhideWhenUsed="1"/>
     <w:lsdException w:name="Table Elegant" w:semiHidden="1" w:unhideWhenUsed="1"/>
     <w:lsdException w:name="Table Professional" w:semiHidden="1" w:unhideWhenUsed="1"/>
+    <w:lsdException w:name="Table Subtle 1" w:semiHidden="1" w:unhideWhenUsed="1"/>
     <w:lsdException w:name="Table Subtle 2" w:semiHidden="1" w:unhideWhenUsed="1"/>
     <w:lsdException w:name="Table Web 1" w:semiHidden="1" w:unhideWhenUsed="1"/>
+    <w:lsdException w:name="Table Web 2" w:semiHidden="1" w:unhideWhenUsed="1"/>
+    <w:lsdException w:name="Table Web 3" w:semiHidden="1" w:unhideWhenUsed="1"/>
     <w:lsdException w:name="Balloon Text" w:semiHidden="1" w:unhideWhenUsed="1"/>
     <w:lsdException w:name="Table Grid" w:uiPriority="39"/>
     <w:lsdException w:name="Table Theme" w:semiHidden="1" w:unhideWhenUsed="1"/>

</xml_diff>